<commit_message>
check in update final report
</commit_message>
<xml_diff>
--- a/report/report/Report - final.docx
+++ b/report/report/Report - final.docx
@@ -9,9 +9,7 @@
         </w:rPr>
       </w:pPr>
       <w:bookmarkStart w:id="0" w:name="_Hlk484358797"/>
-      <w:bookmarkStart w:id="1" w:name="_GoBack"/>
       <w:bookmarkEnd w:id="0"/>
-      <w:bookmarkEnd w:id="1"/>
       <w:r>
         <w:rPr>
           <w:noProof/>
@@ -907,21 +905,7 @@
         <w:rPr>
           <w:i/>
         </w:rPr>
-        <w:t xml:space="preserve"> to play </w:t>
-      </w:r>
-      <w:proofErr w:type="spellStart"/>
-      <w:r>
-        <w:rPr>
-          <w:i/>
-        </w:rPr>
-        <w:t>OpenAI</w:t>
-      </w:r>
-      <w:proofErr w:type="spellEnd"/>
-      <w:r>
-        <w:rPr>
-          <w:i/>
-        </w:rPr>
-        <w:t xml:space="preserve"> Gym Atari</w:t>
+        <w:t xml:space="preserve"> to play OpenAI Gym Atari</w:t>
       </w:r>
       <w:r>
         <w:rPr>
@@ -1254,15 +1238,7 @@
         <w:t xml:space="preserve">state input, what will be the optimal </w:t>
       </w:r>
       <w:r>
-        <w:t xml:space="preserve">action to take </w:t>
-      </w:r>
-      <w:proofErr w:type="gramStart"/>
-      <w:r>
-        <w:t>in order to</w:t>
-      </w:r>
-      <w:proofErr w:type="gramEnd"/>
-      <w:r>
-        <w:t xml:space="preserve"> maximize </w:t>
+        <w:t xml:space="preserve">action to take in order to maximize </w:t>
       </w:r>
       <w:r>
         <w:t xml:space="preserve">its </w:t>
@@ -1468,15 +1444,7 @@
         <w:t xml:space="preserve">, </w:t>
       </w:r>
       <w:r>
-        <w:t xml:space="preserve">using three Atari games: Pong, </w:t>
-      </w:r>
-      <w:proofErr w:type="gramStart"/>
-      <w:r>
-        <w:t>Breakout</w:t>
-      </w:r>
-      <w:proofErr w:type="gramEnd"/>
-      <w:r>
-        <w:t xml:space="preserve"> and Ice Hockey</w:t>
+        <w:t>using three Atari games: Pong, Breakout and Ice Hockey</w:t>
       </w:r>
       <w:r>
         <w:t xml:space="preserve">. </w:t>
@@ -1655,27 +1623,14 @@
       <w:r>
         <w:t xml:space="preserve">Figure </w:t>
       </w:r>
-      <w:r>
-        <w:fldChar w:fldCharType="begin"/>
-      </w:r>
-      <w:r>
-        <w:instrText xml:space="preserve"> SEQ Figure \* ARABIC </w:instrText>
-      </w:r>
-      <w:r>
-        <w:fldChar w:fldCharType="separate"/>
-      </w:r>
-      <w:r>
-        <w:rPr>
-          <w:noProof/>
-        </w:rPr>
-        <w:t>1</w:t>
-      </w:r>
-      <w:r>
-        <w:rPr>
-          <w:noProof/>
-        </w:rPr>
-        <w:fldChar w:fldCharType="end"/>
-      </w:r>
+      <w:fldSimple w:instr=" SEQ Figure \* ARABIC ">
+        <w:r>
+          <w:rPr>
+            <w:noProof/>
+          </w:rPr>
+          <w:t>1</w:t>
+        </w:r>
+      </w:fldSimple>
       <w:r>
         <w:t>(left to right) Pong, Breakout, Ice Hockey</w:t>
       </w:r>
@@ -1977,21 +1932,13 @@
         <w:t xml:space="preserve">e size input features </w:t>
       </w:r>
       <w:r>
-        <w:t xml:space="preserve">with a </w:t>
-      </w:r>
-      <w:proofErr w:type="gramStart"/>
-      <w:r>
-        <w:t>relative</w:t>
+        <w:t>with a relative</w:t>
       </w:r>
       <w:r>
         <w:t>ly</w:t>
       </w:r>
       <w:r>
-        <w:t xml:space="preserve">  small</w:t>
-      </w:r>
-      <w:proofErr w:type="gramEnd"/>
-      <w:r>
-        <w:t xml:space="preserve"> amount of trainable variables</w:t>
+        <w:t xml:space="preserve">  small amount of trainable variables</w:t>
       </w:r>
       <w:r>
         <w:t>.</w:t>
@@ -2142,11 +2089,9 @@
         </w:rPr>
         <w:t xml:space="preserve"> </w:t>
       </w:r>
-      <w:proofErr w:type="gramStart"/>
       <w:r>
         <w:t>Q(</w:t>
       </w:r>
-      <w:proofErr w:type="gramEnd"/>
       <w:r>
         <w:rPr>
           <w:i/>
@@ -2189,20 +2134,14 @@
       <w:r>
         <w:t xml:space="preserve">action </w:t>
       </w:r>
-      <w:proofErr w:type="spellStart"/>
       <w:r>
         <w:rPr>
           <w:i/>
         </w:rPr>
         <w:t>a</w:t>
       </w:r>
-      <w:proofErr w:type="spellEnd"/>
-      <w:r>
-        <w:t xml:space="preserve"> in </w:t>
-      </w:r>
-      <w:proofErr w:type="spellStart"/>
-      <w:r>
-        <w:t xml:space="preserve">state </w:t>
+      <w:r>
+        <w:t xml:space="preserve"> in state </w:t>
       </w:r>
       <w:r>
         <w:rPr>
@@ -2210,7 +2149,6 @@
         </w:rPr>
         <w:t>s</w:t>
       </w:r>
-      <w:proofErr w:type="spellEnd"/>
       <w:r>
         <w:rPr>
           <w:i/>
@@ -2331,17 +2269,8 @@
           <w:rFonts w:eastAsiaTheme="minorEastAsia" w:hint="eastAsia"/>
           <w:lang w:eastAsia="zh-CN"/>
         </w:rPr>
-        <w:t xml:space="preserve">to approximate </w:t>
-      </w:r>
-      <w:proofErr w:type="gramStart"/>
-      <w:r>
-        <w:rPr>
-          <w:rFonts w:eastAsiaTheme="minorEastAsia" w:hint="eastAsia"/>
-          <w:lang w:eastAsia="zh-CN"/>
-        </w:rPr>
-        <w:t>Q(</w:t>
-      </w:r>
-      <w:proofErr w:type="gramEnd"/>
+        <w:t>to approximate Q(</w:t>
+      </w:r>
       <w:r>
         <w:rPr>
           <w:rFonts w:eastAsiaTheme="minorEastAsia"/>
@@ -2904,15 +2833,7 @@
           <w:rFonts w:eastAsiaTheme="minorEastAsia"/>
           <w:lang w:eastAsia="zh-CN"/>
         </w:rPr>
-        <w:t xml:space="preserve"> </w:t>
-      </w:r>
-      <w:proofErr w:type="gramStart"/>
-      <w:r>
-        <w:rPr>
-          <w:rFonts w:eastAsiaTheme="minorEastAsia"/>
-          <w:lang w:eastAsia="zh-CN"/>
-        </w:rPr>
-        <w:t>I</w:t>
+        <w:t xml:space="preserve"> I</w:t>
       </w:r>
       <w:r>
         <w:rPr>
@@ -2926,15 +2847,7 @@
           <w:rFonts w:eastAsiaTheme="minorEastAsia"/>
           <w:lang w:eastAsia="zh-CN"/>
         </w:rPr>
-        <w:t xml:space="preserve"> Asynchronous</w:t>
-      </w:r>
-      <w:proofErr w:type="gramEnd"/>
-      <w:r>
-        <w:rPr>
-          <w:rFonts w:eastAsiaTheme="minorEastAsia"/>
-          <w:lang w:eastAsia="zh-CN"/>
-        </w:rPr>
-        <w:t xml:space="preserve"> Advantage Actor-Critic </w:t>
+        <w:t xml:space="preserve"> Asynchronous Advantage Actor-Critic </w:t>
       </w:r>
       <w:r>
         <w:rPr>
@@ -3113,11 +3026,9 @@
       <w:r>
         <w:t xml:space="preserve">so called </w:t>
       </w:r>
-      <w:proofErr w:type="spellStart"/>
       <w:r>
         <w:t>AlexNet</w:t>
       </w:r>
-      <w:proofErr w:type="spellEnd"/>
       <w:r>
         <w:t xml:space="preserve"> </w:t>
       </w:r>
@@ -3209,27 +3120,14 @@
       <w:r>
         <w:t xml:space="preserve">Figure </w:t>
       </w:r>
-      <w:r>
-        <w:fldChar w:fldCharType="begin"/>
-      </w:r>
-      <w:r>
-        <w:instrText xml:space="preserve"> SEQ Figure \* ARABIC </w:instrText>
-      </w:r>
-      <w:r>
-        <w:fldChar w:fldCharType="separate"/>
-      </w:r>
-      <w:r>
-        <w:rPr>
-          <w:noProof/>
-        </w:rPr>
-        <w:t>2</w:t>
-      </w:r>
-      <w:r>
-        <w:rPr>
-          <w:noProof/>
-        </w:rPr>
-        <w:fldChar w:fldCharType="end"/>
-      </w:r>
+      <w:fldSimple w:instr=" SEQ Figure \* ARABIC ">
+        <w:r>
+          <w:rPr>
+            <w:noProof/>
+          </w:rPr>
+          <w:t>2</w:t>
+        </w:r>
+      </w:fldSimple>
       <w:r>
         <w:t xml:space="preserve"> Convolutional Neural Networks</w:t>
       </w:r>
@@ -3501,27 +3399,14 @@
       <w:r>
         <w:t xml:space="preserve">Figure </w:t>
       </w:r>
-      <w:r>
-        <w:fldChar w:fldCharType="begin"/>
-      </w:r>
-      <w:r>
-        <w:instrText xml:space="preserve"> SEQ Figure \* ARABIC </w:instrText>
-      </w:r>
-      <w:r>
-        <w:fldChar w:fldCharType="separate"/>
-      </w:r>
-      <w:r>
-        <w:rPr>
-          <w:noProof/>
-        </w:rPr>
-        <w:t>3</w:t>
-      </w:r>
-      <w:r>
-        <w:rPr>
-          <w:noProof/>
-        </w:rPr>
-        <w:fldChar w:fldCharType="end"/>
-      </w:r>
+      <w:fldSimple w:instr=" SEQ Figure \* ARABIC ">
+        <w:r>
+          <w:rPr>
+            <w:noProof/>
+          </w:rPr>
+          <w:t>3</w:t>
+        </w:r>
+      </w:fldSimple>
       <w:r>
         <w:t xml:space="preserve"> DQN</w:t>
       </w:r>
@@ -3715,27 +3600,14 @@
       <w:r>
         <w:t xml:space="preserve">Figure </w:t>
       </w:r>
-      <w:r>
-        <w:fldChar w:fldCharType="begin"/>
-      </w:r>
-      <w:r>
-        <w:instrText xml:space="preserve"> SEQ Figure \* ARABIC </w:instrText>
-      </w:r>
-      <w:r>
-        <w:fldChar w:fldCharType="separate"/>
-      </w:r>
-      <w:r>
-        <w:rPr>
-          <w:noProof/>
-        </w:rPr>
-        <w:t>4</w:t>
-      </w:r>
-      <w:r>
-        <w:rPr>
-          <w:noProof/>
-        </w:rPr>
-        <w:fldChar w:fldCharType="end"/>
-      </w:r>
+      <w:fldSimple w:instr=" SEQ Figure \* ARABIC ">
+        <w:r>
+          <w:rPr>
+            <w:noProof/>
+          </w:rPr>
+          <w:t>4</w:t>
+        </w:r>
+      </w:fldSimple>
       <w:r>
         <w:t xml:space="preserve"> Double Q Learning</w:t>
       </w:r>
@@ -4223,27 +4095,14 @@
       <w:r>
         <w:t xml:space="preserve">Figure </w:t>
       </w:r>
-      <w:r>
-        <w:fldChar w:fldCharType="begin"/>
-      </w:r>
-      <w:r>
-        <w:instrText xml:space="preserve"> SEQ Figure \* ARABIC </w:instrText>
-      </w:r>
-      <w:r>
-        <w:fldChar w:fldCharType="separate"/>
-      </w:r>
-      <w:r>
-        <w:rPr>
-          <w:noProof/>
-        </w:rPr>
-        <w:t>5</w:t>
-      </w:r>
-      <w:r>
-        <w:rPr>
-          <w:noProof/>
-        </w:rPr>
-        <w:fldChar w:fldCharType="end"/>
-      </w:r>
+      <w:fldSimple w:instr=" SEQ Figure \* ARABIC ">
+        <w:r>
+          <w:rPr>
+            <w:noProof/>
+          </w:rPr>
+          <w:t>5</w:t>
+        </w:r>
+      </w:fldSimple>
       <w:r>
         <w:t xml:space="preserve"> </w:t>
       </w:r>
@@ -4275,16 +4134,11 @@
         <w:t xml:space="preserve">better performance than </w:t>
       </w:r>
       <w:r>
-        <w:t xml:space="preserve">any </w:t>
-      </w:r>
-      <w:proofErr w:type="gramStart"/>
-      <w:r>
-        <w:t xml:space="preserve">aforementioned </w:t>
+        <w:t xml:space="preserve">any aforementioned </w:t>
       </w:r>
       <w:r>
         <w:t>algorithms</w:t>
       </w:r>
-      <w:proofErr w:type="gramEnd"/>
       <w:r>
         <w:t>. A3C</w:t>
       </w:r>
@@ -4395,40 +4249,27 @@
         <w:pStyle w:val="Caption"/>
         <w:jc w:val="center"/>
       </w:pPr>
-      <w:bookmarkStart w:id="2" w:name="_Ref509005922"/>
-      <w:bookmarkStart w:id="3" w:name="_Ref509005907"/>
+      <w:bookmarkStart w:id="1" w:name="_Ref509005922"/>
+      <w:bookmarkStart w:id="2" w:name="_Ref509005907"/>
       <w:r>
         <w:t xml:space="preserve">Figure </w:t>
       </w:r>
-      <w:r>
-        <w:fldChar w:fldCharType="begin"/>
-      </w:r>
-      <w:r>
-        <w:instrText xml:space="preserve"> SEQ Figure \* ARABIC </w:instrText>
-      </w:r>
-      <w:r>
-        <w:fldChar w:fldCharType="separate"/>
-      </w:r>
-      <w:r>
-        <w:rPr>
-          <w:noProof/>
-        </w:rPr>
-        <w:t>6</w:t>
-      </w:r>
-      <w:r>
-        <w:rPr>
-          <w:noProof/>
-        </w:rPr>
-        <w:fldChar w:fldCharType="end"/>
+      <w:fldSimple w:instr=" SEQ Figure \* ARABIC ">
+        <w:r>
+          <w:rPr>
+            <w:noProof/>
+          </w:rPr>
+          <w:t>6</w:t>
+        </w:r>
+      </w:fldSimple>
+      <w:bookmarkEnd w:id="1"/>
+      <w:r>
+        <w:t xml:space="preserve"> </w:t>
+      </w:r>
+      <w:r>
+        <w:t>A3C</w:t>
       </w:r>
       <w:bookmarkEnd w:id="2"/>
-      <w:r>
-        <w:t xml:space="preserve"> </w:t>
-      </w:r>
-      <w:r>
-        <w:t>A3C</w:t>
-      </w:r>
-      <w:bookmarkEnd w:id="3"/>
     </w:p>
     <w:p>
       <w:pPr>
@@ -4591,20 +4432,19 @@
         <w:fldChar w:fldCharType="begin"/>
       </w:r>
       <w:r>
-        <w:instrText xml:space="preserve"> REF _Ref507626848 \h </w:instrText>
-      </w:r>
-      <w:r>
-        <w:instrText xml:space="preserve"> \* MERGEFORMAT </w:instrText>
+        <w:instrText xml:space="preserve"> REF _Ref508922582 \h </w:instrText>
       </w:r>
       <w:r>
         <w:fldChar w:fldCharType="separate"/>
       </w:r>
       <w:r>
-        <w:rPr>
-          <w:b/>
-          <w:bCs/>
-        </w:rPr>
-        <w:t>Error! Reference source not found.</w:t>
+        <w:t xml:space="preserve">Figure </w:t>
+      </w:r>
+      <w:r>
+        <w:rPr>
+          <w:noProof/>
+        </w:rPr>
+        <w:t>7</w:t>
       </w:r>
       <w:r>
         <w:fldChar w:fldCharType="end"/>
@@ -4637,29 +4477,28 @@
         <w:t>double A3C, we designed another</w:t>
       </w:r>
       <w:r>
-        <w:t xml:space="preserve"> network with less shared </w:t>
-      </w:r>
-      <w:r>
-        <w:t xml:space="preserve">convolutional and fully connected layers as shown in </w:t>
+        <w:t xml:space="preserve"> network with less shared convolutional </w:t>
+      </w:r>
+      <w:r>
+        <w:t xml:space="preserve">and fully connected layers as shown in </w:t>
       </w:r>
       <w:r>
         <w:fldChar w:fldCharType="begin"/>
       </w:r>
       <w:r>
-        <w:instrText xml:space="preserve"> REF _Ref507626848 \h </w:instrText>
-      </w:r>
-      <w:r>
-        <w:instrText xml:space="preserve"> \* MERGEFORMAT </w:instrText>
+        <w:instrText xml:space="preserve"> REF _Ref508922582 \h </w:instrText>
       </w:r>
       <w:r>
         <w:fldChar w:fldCharType="separate"/>
       </w:r>
       <w:r>
-        <w:rPr>
-          <w:b/>
-          <w:bCs/>
-        </w:rPr>
-        <w:t>Error! Reference source not found.</w:t>
+        <w:t xml:space="preserve">Figure </w:t>
+      </w:r>
+      <w:r>
+        <w:rPr>
+          <w:noProof/>
+        </w:rPr>
+        <w:t>7</w:t>
       </w:r>
       <w:r>
         <w:fldChar w:fldCharType="end"/>
@@ -4785,32 +4624,19 @@
         <w:pStyle w:val="Caption"/>
         <w:jc w:val="both"/>
       </w:pPr>
-      <w:bookmarkStart w:id="4" w:name="_Ref508922582"/>
+      <w:bookmarkStart w:id="3" w:name="_Ref508922582"/>
       <w:r>
         <w:t xml:space="preserve">Figure </w:t>
       </w:r>
-      <w:r>
-        <w:fldChar w:fldCharType="begin"/>
-      </w:r>
-      <w:r>
-        <w:instrText xml:space="preserve"> SEQ Figure \* ARABIC </w:instrText>
-      </w:r>
-      <w:r>
-        <w:fldChar w:fldCharType="separate"/>
-      </w:r>
-      <w:r>
-        <w:rPr>
-          <w:noProof/>
-        </w:rPr>
-        <w:t>7</w:t>
-      </w:r>
-      <w:r>
-        <w:rPr>
-          <w:noProof/>
-        </w:rPr>
-        <w:fldChar w:fldCharType="end"/>
-      </w:r>
-      <w:bookmarkEnd w:id="4"/>
+      <w:fldSimple w:instr=" SEQ Figure \* ARABIC ">
+        <w:r>
+          <w:rPr>
+            <w:noProof/>
+          </w:rPr>
+          <w:t>7</w:t>
+        </w:r>
+      </w:fldSimple>
+      <w:bookmarkEnd w:id="3"/>
       <w:r>
         <w:t xml:space="preserve"> </w:t>
       </w:r>
@@ -4917,7 +4743,15 @@
         <w:t>layer uses 64 filters of 3x3.</w:t>
       </w:r>
       <w:r>
-        <w:t xml:space="preserve"> All conv layers use stride of 1 and all max-pooling layers use 2x2 with no stride.</w:t>
+        <w:t xml:space="preserve"> All conv layers use stride of 1 and all</w:t>
+      </w:r>
+      <w:r>
+        <w:t>ss</w:t>
+      </w:r>
+      <w:bookmarkStart w:id="4" w:name="_GoBack"/>
+      <w:bookmarkEnd w:id="4"/>
+      <w:r>
+        <w:t xml:space="preserve"> max-pooling layers use 2x2 with no stride.</w:t>
       </w:r>
       <w:r>
         <w:t xml:space="preserve"> </w:t>
@@ -4997,16 +4831,11 @@
       <w:r>
         <w:t xml:space="preserve"> number of actions. This will be past into a </w:t>
       </w:r>
-      <w:proofErr w:type="spellStart"/>
       <w:r>
         <w:t>S</w:t>
       </w:r>
       <w:r>
-        <w:t>oftmax</w:t>
-      </w:r>
-      <w:proofErr w:type="spellEnd"/>
-      <w:r>
-        <w:t xml:space="preserve"> </w:t>
+        <w:t xml:space="preserve">oftmax </w:t>
       </w:r>
       <w:r>
         <w:t xml:space="preserve">layer to </w:t>
@@ -5280,13 +5109,8 @@
       <w:r>
         <w:t xml:space="preserve"> The training update for double A3C is </w:t>
       </w:r>
-      <w:proofErr w:type="gramStart"/>
-      <w:r>
-        <w:t>similar to</w:t>
-      </w:r>
-      <w:proofErr w:type="gramEnd"/>
-      <w:r>
-        <w:t xml:space="preserve"> </w:t>
+      <w:r>
+        <w:t xml:space="preserve">similar to </w:t>
       </w:r>
       <w:r>
         <w:t>classical A3C</w:t>
@@ -6766,13 +6590,8 @@
       <w:r>
         <w:t xml:space="preserve"> </w:t>
       </w:r>
-      <w:proofErr w:type="gramStart"/>
-      <w:r>
-        <w:t>Similar to</w:t>
-      </w:r>
-      <w:proofErr w:type="gramEnd"/>
-      <w:r>
-        <w:t xml:space="preserve"> vanilla A3C, d</w:t>
+      <w:r>
+        <w:t>Similar to vanilla A3C, d</w:t>
       </w:r>
       <w:r>
         <w:t xml:space="preserve">ouble A3C </w:t>
@@ -7219,16 +7038,11 @@
       <w:r>
         <w:t xml:space="preserve">and then </w:t>
       </w:r>
-      <w:proofErr w:type="spellStart"/>
       <w:r>
         <w:t>S</w:t>
       </w:r>
       <w:r>
-        <w:t>oftmax</w:t>
-      </w:r>
-      <w:proofErr w:type="spellEnd"/>
-      <w:r>
-        <w:t xml:space="preserve"> will be applie</w:t>
+        <w:t>oftmax will be applie</w:t>
       </w:r>
       <w:r>
         <w:t>d to the combined features</w:t>
@@ -7481,23 +7295,7 @@
           <w:rFonts w:eastAsiaTheme="minorEastAsia"/>
           <w:lang w:eastAsia="zh-CN"/>
         </w:rPr>
-        <w:t xml:space="preserve">model using </w:t>
-      </w:r>
-      <w:proofErr w:type="spellStart"/>
-      <w:r>
-        <w:rPr>
-          <w:rFonts w:eastAsiaTheme="minorEastAsia"/>
-          <w:lang w:eastAsia="zh-CN"/>
-        </w:rPr>
-        <w:t>tensorpack</w:t>
-      </w:r>
-      <w:proofErr w:type="spellEnd"/>
-      <w:r>
-        <w:rPr>
-          <w:rFonts w:eastAsiaTheme="minorEastAsia"/>
-          <w:lang w:eastAsia="zh-CN"/>
-        </w:rPr>
-        <w:t xml:space="preserve"> [8</w:t>
+        <w:t>model using tensorpack [8</w:t>
       </w:r>
       <w:r>
         <w:rPr>
@@ -7518,23 +7316,7 @@
           <w:rFonts w:eastAsiaTheme="minorEastAsia"/>
           <w:lang w:eastAsia="zh-CN"/>
         </w:rPr>
-        <w:t xml:space="preserve">Our code is published under our </w:t>
-      </w:r>
-      <w:proofErr w:type="spellStart"/>
-      <w:r>
-        <w:rPr>
-          <w:rFonts w:eastAsiaTheme="minorEastAsia"/>
-          <w:lang w:eastAsia="zh-CN"/>
-        </w:rPr>
-        <w:t>Github</w:t>
-      </w:r>
-      <w:proofErr w:type="spellEnd"/>
-      <w:r>
-        <w:rPr>
-          <w:rFonts w:eastAsiaTheme="minorEastAsia"/>
-          <w:lang w:eastAsia="zh-CN"/>
-        </w:rPr>
-        <w:t xml:space="preserve"> repository [9].</w:t>
+        <w:t>Our code is published under our Github repository [9].</w:t>
       </w:r>
       <w:r>
         <w:rPr>
@@ -8007,7 +7789,6 @@
         </w:rPr>
         <w:t xml:space="preserve"> to </w:t>
       </w:r>
-      <w:proofErr w:type="spellStart"/>
       <w:r>
         <w:rPr>
           <w:rFonts w:eastAsiaTheme="minorEastAsia"/>
@@ -8027,15 +7808,7 @@
           <w:rFonts w:eastAsiaTheme="minorEastAsia"/>
           <w:lang w:eastAsia="zh-CN"/>
         </w:rPr>
-        <w:t>ee</w:t>
-      </w:r>
-      <w:proofErr w:type="spellEnd"/>
-      <w:r>
-        <w:rPr>
-          <w:rFonts w:eastAsiaTheme="minorEastAsia"/>
-          <w:lang w:eastAsia="zh-CN"/>
-        </w:rPr>
-        <w:t xml:space="preserve"> how long it will take </w:t>
+        <w:t xml:space="preserve">ee how long it will take </w:t>
       </w:r>
       <w:r>
         <w:rPr>
@@ -8261,27 +8034,14 @@
       <w:r>
         <w:t xml:space="preserve">Figure </w:t>
       </w:r>
-      <w:r>
-        <w:fldChar w:fldCharType="begin"/>
-      </w:r>
-      <w:r>
-        <w:instrText xml:space="preserve"> SEQ Figure \* ARABIC </w:instrText>
-      </w:r>
-      <w:r>
-        <w:fldChar w:fldCharType="separate"/>
-      </w:r>
-      <w:r>
-        <w:rPr>
-          <w:noProof/>
-        </w:rPr>
-        <w:t>8</w:t>
-      </w:r>
-      <w:r>
-        <w:rPr>
-          <w:noProof/>
-        </w:rPr>
-        <w:fldChar w:fldCharType="end"/>
-      </w:r>
+      <w:fldSimple w:instr=" SEQ Figure \* ARABIC ">
+        <w:r>
+          <w:rPr>
+            <w:noProof/>
+          </w:rPr>
+          <w:t>8</w:t>
+        </w:r>
+      </w:fldSimple>
       <w:bookmarkEnd w:id="5"/>
       <w:r>
         <w:t xml:space="preserve"> Comparison of data </w:t>
@@ -8513,27 +8273,14 @@
       <w:r>
         <w:t xml:space="preserve">Figure </w:t>
       </w:r>
-      <w:r>
-        <w:fldChar w:fldCharType="begin"/>
-      </w:r>
-      <w:r>
-        <w:instrText xml:space="preserve"> SEQ Figure \* ARABIC </w:instrText>
-      </w:r>
-      <w:r>
-        <w:fldChar w:fldCharType="separate"/>
-      </w:r>
-      <w:r>
-        <w:rPr>
-          <w:noProof/>
-        </w:rPr>
-        <w:t>9</w:t>
-      </w:r>
-      <w:r>
-        <w:rPr>
-          <w:noProof/>
-        </w:rPr>
-        <w:fldChar w:fldCharType="end"/>
-      </w:r>
+      <w:fldSimple w:instr=" SEQ Figure \* ARABIC ">
+        <w:r>
+          <w:rPr>
+            <w:noProof/>
+          </w:rPr>
+          <w:t>9</w:t>
+        </w:r>
+      </w:fldSimple>
       <w:bookmarkEnd w:id="6"/>
       <w:r>
         <w:t xml:space="preserve"> </w:t>
@@ -8986,21 +8733,12 @@
         </w:rPr>
         <w:t xml:space="preserve"> </w:t>
       </w:r>
-      <w:proofErr w:type="gramStart"/>
-      <w:r>
-        <w:rPr>
-          <w:rFonts w:eastAsiaTheme="minorEastAsia"/>
-          <w:lang w:eastAsia="zh-CN"/>
-        </w:rPr>
-        <w:t>similar to</w:t>
-      </w:r>
-      <w:proofErr w:type="gramEnd"/>
-      <w:r>
-        <w:rPr>
-          <w:rFonts w:eastAsiaTheme="minorEastAsia"/>
-          <w:lang w:eastAsia="zh-CN"/>
-        </w:rPr>
-        <w:t xml:space="preserve"> that of vanilla A3C.</w:t>
+      <w:r>
+        <w:rPr>
+          <w:rFonts w:eastAsiaTheme="minorEastAsia"/>
+          <w:lang w:eastAsia="zh-CN"/>
+        </w:rPr>
+        <w:t>similar to that of vanilla A3C.</w:t>
       </w:r>
       <w:r>
         <w:rPr>
@@ -9347,15 +9085,7 @@
           <w:rFonts w:eastAsiaTheme="minorEastAsia"/>
           <w:lang w:eastAsia="zh-CN"/>
         </w:rPr>
-        <w:t xml:space="preserve">DQN </w:t>
-      </w:r>
-      <w:proofErr w:type="gramStart"/>
-      <w:r>
-        <w:rPr>
-          <w:rFonts w:eastAsiaTheme="minorEastAsia"/>
-          <w:lang w:eastAsia="zh-CN"/>
-        </w:rPr>
-        <w:t>i</w:t>
+        <w:t>DQN i</w:t>
       </w:r>
       <w:r>
         <w:rPr>
@@ -9369,15 +9099,7 @@
           <w:rFonts w:eastAsiaTheme="minorEastAsia"/>
           <w:lang w:eastAsia="zh-CN"/>
         </w:rPr>
-        <w:t>able to</w:t>
-      </w:r>
-      <w:proofErr w:type="gramEnd"/>
-      <w:r>
-        <w:rPr>
-          <w:rFonts w:eastAsiaTheme="minorEastAsia"/>
-          <w:lang w:eastAsia="zh-CN"/>
-        </w:rPr>
-        <w:t xml:space="preserve"> achieve the same level of performance as all A3C-based models</w:t>
+        <w:t>able to achieve the same level of performance as all A3C-based models</w:t>
       </w:r>
       <w:r>
         <w:rPr>
@@ -9412,15 +9134,7 @@
           <w:rFonts w:eastAsiaTheme="minorEastAsia"/>
           <w:lang w:eastAsia="zh-CN"/>
         </w:rPr>
-        <w:t xml:space="preserve">no share A3C is ignored, </w:t>
-      </w:r>
-      <w:proofErr w:type="gramStart"/>
-      <w:r>
-        <w:rPr>
-          <w:rFonts w:eastAsiaTheme="minorEastAsia"/>
-          <w:lang w:eastAsia="zh-CN"/>
-        </w:rPr>
-        <w:t>assuming</w:t>
+        <w:t>no share A3C is ignored, assuming</w:t>
       </w:r>
       <w:r>
         <w:rPr>
@@ -9429,7 +9143,6 @@
         </w:rPr>
         <w:t xml:space="preserve"> that</w:t>
       </w:r>
-      <w:proofErr w:type="gramEnd"/>
       <w:r>
         <w:rPr>
           <w:rFonts w:eastAsiaTheme="minorEastAsia"/>
@@ -9793,37 +9506,12 @@
         </w:rPr>
         <w:t xml:space="preserve">. </w:t>
       </w:r>
-      <w:proofErr w:type="spellStart"/>
-      <w:r>
-        <w:rPr>
-          <w:rFonts w:eastAsiaTheme="minorEastAsia"/>
-          <w:lang w:eastAsia="zh-CN"/>
-        </w:rPr>
-        <w:t>Its</w:t>
-      </w:r>
-      <w:proofErr w:type="spellEnd"/>
-      <w:r>
-        <w:rPr>
-          <w:rFonts w:eastAsiaTheme="minorEastAsia"/>
-          <w:lang w:eastAsia="zh-CN"/>
-        </w:rPr>
-        <w:t xml:space="preserve"> </w:t>
-      </w:r>
-      <w:proofErr w:type="gramStart"/>
-      <w:r>
-        <w:rPr>
-          <w:rFonts w:eastAsiaTheme="minorEastAsia"/>
-          <w:lang w:eastAsia="zh-CN"/>
-        </w:rPr>
-        <w:t>much delayed</w:t>
-      </w:r>
-      <w:proofErr w:type="gramEnd"/>
-      <w:r>
-        <w:rPr>
-          <w:rFonts w:eastAsiaTheme="minorEastAsia"/>
-          <w:lang w:eastAsia="zh-CN"/>
-        </w:rPr>
-        <w:t xml:space="preserve"> reward, </w:t>
+      <w:r>
+        <w:rPr>
+          <w:rFonts w:eastAsiaTheme="minorEastAsia"/>
+          <w:lang w:eastAsia="zh-CN"/>
+        </w:rPr>
+        <w:t xml:space="preserve">Its much delayed reward, </w:t>
       </w:r>
       <w:r>
         <w:rPr>
@@ -10353,7 +10041,6 @@
         </w:rPr>
         <w:t xml:space="preserve"> becomes off-policy. </w:t>
       </w:r>
-      <w:proofErr w:type="gramStart"/>
       <w:r>
         <w:rPr>
           <w:rFonts w:eastAsiaTheme="minorEastAsia"/>
@@ -10366,15 +10053,7 @@
           <w:rFonts w:eastAsiaTheme="minorEastAsia"/>
           <w:lang w:eastAsia="zh-CN"/>
         </w:rPr>
-        <w:t>o</w:t>
-      </w:r>
-      <w:proofErr w:type="gramEnd"/>
-      <w:r>
-        <w:rPr>
-          <w:rFonts w:eastAsiaTheme="minorEastAsia"/>
-          <w:lang w:eastAsia="zh-CN"/>
-        </w:rPr>
-        <w:t xml:space="preserve"> achieve more stable training and faster convergence, </w:t>
+        <w:t xml:space="preserve">o achieve more stable training and faster convergence, </w:t>
       </w:r>
       <w:r>
         <w:rPr>
@@ -10414,21 +10093,12 @@
           <w:lang w:eastAsia="zh-CN"/>
         </w:rPr>
       </w:pPr>
-      <w:proofErr w:type="gramStart"/>
-      <w:r>
-        <w:rPr>
-          <w:rFonts w:eastAsiaTheme="minorEastAsia"/>
-          <w:lang w:eastAsia="zh-CN"/>
-        </w:rPr>
-        <w:t>In an effort to</w:t>
-      </w:r>
-      <w:proofErr w:type="gramEnd"/>
-      <w:r>
-        <w:rPr>
-          <w:rFonts w:eastAsiaTheme="minorEastAsia"/>
-          <w:lang w:eastAsia="zh-CN"/>
-        </w:rPr>
-        <w:t xml:space="preserve"> further reduce correlations between states, prioritized </w:t>
+      <w:r>
+        <w:rPr>
+          <w:rFonts w:eastAsiaTheme="minorEastAsia"/>
+          <w:lang w:eastAsia="zh-CN"/>
+        </w:rPr>
+        <w:t xml:space="preserve">In an effort to further reduce correlations between states, prioritized </w:t>
       </w:r>
       <w:r>
         <w:rPr>
@@ -10683,23 +10353,7 @@
           <w:rFonts w:eastAsiaTheme="minorEastAsia"/>
           <w:lang w:eastAsia="zh-CN"/>
         </w:rPr>
-        <w:t xml:space="preserve">’ performances are </w:t>
-      </w:r>
-      <w:proofErr w:type="gramStart"/>
-      <w:r>
-        <w:rPr>
-          <w:rFonts w:eastAsiaTheme="minorEastAsia"/>
-          <w:lang w:eastAsia="zh-CN"/>
-        </w:rPr>
-        <w:t>similar to</w:t>
-      </w:r>
-      <w:proofErr w:type="gramEnd"/>
-      <w:r>
-        <w:rPr>
-          <w:rFonts w:eastAsiaTheme="minorEastAsia"/>
-          <w:lang w:eastAsia="zh-CN"/>
-        </w:rPr>
-        <w:t xml:space="preserve"> vanilla A3C’s</w:t>
+        <w:t>’ performances are similar to vanilla A3C’s</w:t>
       </w:r>
       <w:r>
         <w:rPr>
@@ -12778,7 +12432,7 @@
 </file>
 
 <file path=customXml/itemProps1.xml><?xml version="1.0" encoding="utf-8"?>
-<ds:datastoreItem xmlns:ds="http://schemas.openxmlformats.org/officeDocument/2006/customXml" ds:itemID="{5A6A4801-D015-49BD-BBB2-733C9B3E9CDA}">
+<ds:datastoreItem xmlns:ds="http://schemas.openxmlformats.org/officeDocument/2006/customXml" ds:itemID="{2EAD9AA2-984F-4CB0-B03F-4D01D68EAE8B}">
   <ds:schemaRefs>
     <ds:schemaRef ds:uri="http://schemas.openxmlformats.org/officeDocument/2006/bibliography"/>
   </ds:schemaRefs>

</xml_diff>